<commit_message>
feat: implementando funcionalidad de reportes por dia
</commit_message>
<xml_diff>
--- a/comandos tienda store.docx
+++ b/comandos tienda store.docx
@@ -891,6 +891,158 @@
       </w:tr>
       <w:tr>
         <w:trPr>
+          <w:trHeight w:val="1020"/>
+        </w:trPr>
+        <w:tc>
+          <w:tcPr>
+            <w:tcW w:w="3077" w:type="dxa"/>
+            <w:tcBorders>
+              <w:top w:val="nil"/>
+              <w:left w:val="single" w:sz="4" w:space="0" w:color="auto"/>
+              <w:bottom w:val="single" w:sz="4" w:space="0" w:color="auto"/>
+              <w:right w:val="single" w:sz="4" w:space="0" w:color="auto"/>
+            </w:tcBorders>
+            <w:shd w:val="clear" w:color="auto" w:fill="auto"/>
+            <w:noWrap/>
+            <w:vAlign w:val="bottom"/>
+          </w:tcPr>
+          <w:p>
+            <w:pPr>
+              <w:jc w:val="right"/>
+              <w:rPr>
+                <w:rFonts w:ascii="Calibri" w:eastAsia="Times New Roman" w:hAnsi="Calibri" w:cs="Calibri"/>
+                <w:color w:val="000000"/>
+                <w:sz w:val="44"/>
+                <w:szCs w:val="44"/>
+                <w:lang w:eastAsia="es-ES_tradnl"/>
+              </w:rPr>
+            </w:pPr>
+            <w:r>
+              <w:rPr>
+                <w:rFonts w:ascii="Calibri" w:eastAsia="Times New Roman" w:hAnsi="Calibri" w:cs="Calibri"/>
+                <w:color w:val="000000"/>
+                <w:sz w:val="44"/>
+                <w:szCs w:val="44"/>
+                <w:lang w:eastAsia="es-ES_tradnl"/>
+              </w:rPr>
+              <w:t>006</w:t>
+            </w:r>
+          </w:p>
+        </w:tc>
+        <w:tc>
+          <w:tcPr>
+            <w:tcW w:w="5990" w:type="dxa"/>
+            <w:tcBorders>
+              <w:top w:val="nil"/>
+              <w:left w:val="nil"/>
+              <w:bottom w:val="single" w:sz="4" w:space="0" w:color="auto"/>
+              <w:right w:val="single" w:sz="4" w:space="0" w:color="auto"/>
+            </w:tcBorders>
+            <w:shd w:val="clear" w:color="auto" w:fill="auto"/>
+            <w:vAlign w:val="bottom"/>
+          </w:tcPr>
+          <w:p>
+            <w:pPr>
+              <w:jc w:val="right"/>
+              <w:rPr>
+                <w:rFonts w:ascii="Calibri" w:eastAsia="Times New Roman" w:hAnsi="Calibri" w:cs="Calibri"/>
+                <w:color w:val="000000"/>
+                <w:sz w:val="36"/>
+                <w:szCs w:val="36"/>
+                <w:lang w:eastAsia="es-ES_tradnl"/>
+              </w:rPr>
+            </w:pPr>
+            <w:r>
+              <w:rPr>
+                <w:rFonts w:ascii="Calibri" w:eastAsia="Times New Roman" w:hAnsi="Calibri" w:cs="Calibri"/>
+                <w:color w:val="000000"/>
+                <w:sz w:val="36"/>
+                <w:szCs w:val="36"/>
+                <w:lang w:eastAsia="es-ES_tradnl"/>
+              </w:rPr>
+              <w:t>agregar un producto buscandolo atraves de su nombre y seleccionandolo</w:t>
+            </w:r>
+          </w:p>
+        </w:tc>
+      </w:tr>
+      <w:tr>
+        <w:trPr>
+          <w:trHeight w:val="1020"/>
+        </w:trPr>
+        <w:tc>
+          <w:tcPr>
+            <w:tcW w:w="3077" w:type="dxa"/>
+            <w:tcBorders>
+              <w:top w:val="nil"/>
+              <w:left w:val="single" w:sz="4" w:space="0" w:color="auto"/>
+              <w:bottom w:val="single" w:sz="4" w:space="0" w:color="auto"/>
+              <w:right w:val="single" w:sz="4" w:space="0" w:color="auto"/>
+            </w:tcBorders>
+            <w:shd w:val="clear" w:color="auto" w:fill="auto"/>
+            <w:noWrap/>
+            <w:vAlign w:val="bottom"/>
+          </w:tcPr>
+          <w:p>
+            <w:pPr>
+              <w:jc w:val="right"/>
+              <w:rPr>
+                <w:rFonts w:ascii="Calibri" w:eastAsia="Times New Roman" w:hAnsi="Calibri" w:cs="Calibri"/>
+                <w:color w:val="000000"/>
+                <w:sz w:val="44"/>
+                <w:szCs w:val="44"/>
+                <w:lang w:eastAsia="es-ES_tradnl"/>
+              </w:rPr>
+            </w:pPr>
+            <w:r>
+              <w:rPr>
+                <w:rFonts w:ascii="Calibri" w:eastAsia="Times New Roman" w:hAnsi="Calibri" w:cs="Calibri"/>
+                <w:color w:val="000000"/>
+                <w:sz w:val="44"/>
+                <w:szCs w:val="44"/>
+                <w:lang w:eastAsia="es-ES_tradnl"/>
+              </w:rPr>
+              <w:t>007</w:t>
+            </w:r>
+          </w:p>
+        </w:tc>
+        <w:tc>
+          <w:tcPr>
+            <w:tcW w:w="5990" w:type="dxa"/>
+            <w:tcBorders>
+              <w:top w:val="nil"/>
+              <w:left w:val="nil"/>
+              <w:bottom w:val="single" w:sz="4" w:space="0" w:color="auto"/>
+              <w:right w:val="single" w:sz="4" w:space="0" w:color="auto"/>
+            </w:tcBorders>
+            <w:shd w:val="clear" w:color="auto" w:fill="auto"/>
+            <w:vAlign w:val="bottom"/>
+          </w:tcPr>
+          <w:p>
+            <w:pPr>
+              <w:jc w:val="right"/>
+              <w:rPr>
+                <w:rFonts w:ascii="Calibri" w:eastAsia="Times New Roman" w:hAnsi="Calibri" w:cs="Calibri"/>
+                <w:color w:val="000000"/>
+                <w:sz w:val="36"/>
+                <w:szCs w:val="36"/>
+                <w:lang w:eastAsia="es-ES_tradnl"/>
+              </w:rPr>
+            </w:pPr>
+            <w:r>
+              <w:rPr>
+                <w:rFonts w:ascii="Calibri" w:eastAsia="Times New Roman" w:hAnsi="Calibri" w:cs="Calibri"/>
+                <w:color w:val="000000"/>
+                <w:sz w:val="36"/>
+                <w:szCs w:val="36"/>
+                <w:lang w:eastAsia="es-ES_tradnl"/>
+              </w:rPr>
+              <w:t>Reanudar una compra que quedo abierta( por algun apagon o por que accidentalmente se recargo la pagina)</w:t>
+            </w:r>
+          </w:p>
+        </w:tc>
+      </w:tr>
+      <w:tr>
+        <w:trPr>
           <w:trHeight w:val="1442"/>
         </w:trPr>
         <w:tc>
@@ -926,7 +1078,8 @@
                 <w:szCs w:val="44"/>
                 <w:lang w:eastAsia="es-ES_tradnl"/>
               </w:rPr>
-              <w:t>006</w:t>
+              <w:lastRenderedPageBreak/>
+              <w:t>008</w:t>
             </w:r>
           </w:p>
         </w:tc>
@@ -962,16 +1115,25 @@
                 <w:szCs w:val="36"/>
                 <w:lang w:eastAsia="es-ES_tradnl"/>
               </w:rPr>
-              <w:t>agregar un producto buscandolo atraves de su nombre y seleccionandolo</w:t>
+              <w:t>Consultar el sald</w:t>
+            </w:r>
+            <w:bookmarkStart w:id="0" w:name="_GoBack"/>
+            <w:bookmarkEnd w:id="0"/>
+            <w:r>
+              <w:rPr>
+                <w:rFonts w:ascii="Calibri" w:eastAsia="Times New Roman" w:hAnsi="Calibri" w:cs="Calibri"/>
+                <w:color w:val="000000"/>
+                <w:sz w:val="36"/>
+                <w:szCs w:val="36"/>
+                <w:lang w:eastAsia="es-ES_tradnl"/>
+              </w:rPr>
+              <w:t>o de las vendas del dia del cajero</w:t>
             </w:r>
           </w:p>
         </w:tc>
       </w:tr>
     </w:tbl>
-    <w:p>
-      <w:bookmarkStart w:id="0" w:name="_GoBack"/>
-      <w:bookmarkEnd w:id="0"/>
-    </w:p>
+    <w:p/>
     <w:sectPr>
       <w:pgSz w:w="12240" w:h="15840"/>
       <w:pgMar w:top="1417" w:right="1701" w:bottom="1417" w:left="1701" w:header="708" w:footer="708" w:gutter="0"/>
@@ -995,7 +1157,7 @@
     </w:rPrDefault>
     <w:pPrDefault/>
   </w:docDefaults>
-  <w:latentStyles w:defLockedState="0" w:defUIPriority="99" w:defSemiHidden="0" w:defUnhideWhenUsed="0" w:defQFormat="0" w:count="375">
+  <w:latentStyles w:defLockedState="0" w:defUIPriority="99" w:defSemiHidden="0" w:defUnhideWhenUsed="0" w:defQFormat="0" w:count="376">
     <w:lsdException w:name="Normal" w:uiPriority="0" w:qFormat="1"/>
     <w:lsdException w:name="heading 1" w:uiPriority="9" w:qFormat="1"/>
     <w:lsdException w:name="heading 2" w:semiHidden="1" w:uiPriority="9" w:unhideWhenUsed="1" w:qFormat="1"/>
@@ -1371,6 +1533,7 @@
     <w:lsdException w:name="Smart Hyperlink" w:semiHidden="1" w:unhideWhenUsed="1"/>
     <w:lsdException w:name="Hashtag" w:semiHidden="1" w:unhideWhenUsed="1"/>
     <w:lsdException w:name="Unresolved Mention" w:semiHidden="1" w:unhideWhenUsed="1"/>
+    <w:lsdException w:name="Smart Link" w:semiHidden="1" w:unhideWhenUsed="1"/>
   </w:latentStyles>
   <w:style w:type="paragraph" w:default="1" w:styleId="Normal">
     <w:name w:val="Normal"/>

</xml_diff>